<commit_message>
Edited tha table of content and formatted the file also
</commit_message>
<xml_diff>
--- a/Extra/gameNarrative.docx
+++ b/Extra/gameNarrative.docx
@@ -1,6 +1,6 @@
 
 <file path=word/document.xml><?xml version="1.0" encoding="utf-8"?>
-<w:document xmlns:wpc="http://schemas.microsoft.com/office/word/2010/wordprocessingCanvas" xmlns:cx="http://schemas.microsoft.com/office/drawing/2014/chartex" xmlns:cx1="http://schemas.microsoft.com/office/drawing/2015/9/8/chartex" xmlns:mc="http://schemas.openxmlformats.org/markup-compatibility/2006" xmlns:o="urn:schemas-microsoft-com:office:office" xmlns:r="http://schemas.openxmlformats.org/officeDocument/2006/relationships" xmlns:m="http://schemas.openxmlformats.org/officeDocument/2006/math" xmlns:v="urn:schemas-microsoft-com:vml" xmlns:wp14="http://schemas.microsoft.com/office/word/2010/wordprocessingDrawing" xmlns:wp="http://schemas.openxmlformats.org/drawingml/2006/wordprocessingDrawing" xmlns:w10="urn:schemas-microsoft-com:office:word" xmlns:w="http://schemas.openxmlformats.org/wordprocessingml/2006/main" xmlns:w14="http://schemas.microsoft.com/office/word/2010/wordml" xmlns:w15="http://schemas.microsoft.com/office/word/2012/wordml" xmlns:w16se="http://schemas.microsoft.com/office/word/2015/wordml/symex" xmlns:wpg="http://schemas.microsoft.com/office/word/2010/wordprocessingGroup" xmlns:wpi="http://schemas.microsoft.com/office/word/2010/wordprocessingInk" xmlns:wne="http://schemas.microsoft.com/office/word/2006/wordml" xmlns:wps="http://schemas.microsoft.com/office/word/2010/wordprocessingShape" mc:Ignorable="w14 w15 w16se wp14">
+<w:document xmlns:wpc="http://schemas.microsoft.com/office/word/2010/wordprocessingCanvas" xmlns:cx="http://schemas.microsoft.com/office/drawing/2014/chartex" xmlns:cx1="http://schemas.microsoft.com/office/drawing/2015/9/8/chartex" xmlns:cx2="http://schemas.microsoft.com/office/drawing/2015/10/21/chartex" xmlns:cx3="http://schemas.microsoft.com/office/drawing/2016/5/9/chartex" xmlns:cx4="http://schemas.microsoft.com/office/drawing/2016/5/10/chartex" xmlns:cx5="http://schemas.microsoft.com/office/drawing/2016/5/11/chartex" xmlns:cx6="http://schemas.microsoft.com/office/drawing/2016/5/12/chartex" xmlns:cx7="http://schemas.microsoft.com/office/drawing/2016/5/13/chartex" xmlns:cx8="http://schemas.microsoft.com/office/drawing/2016/5/14/chartex" xmlns:mc="http://schemas.openxmlformats.org/markup-compatibility/2006" xmlns:aink="http://schemas.microsoft.com/office/drawing/2016/ink" xmlns:am3d="http://schemas.microsoft.com/office/drawing/2017/model3d" xmlns:o="urn:schemas-microsoft-com:office:office" xmlns:r="http://schemas.openxmlformats.org/officeDocument/2006/relationships" xmlns:m="http://schemas.openxmlformats.org/officeDocument/2006/math" xmlns:v="urn:schemas-microsoft-com:vml" xmlns:wp14="http://schemas.microsoft.com/office/word/2010/wordprocessingDrawing" xmlns:wp="http://schemas.openxmlformats.org/drawingml/2006/wordprocessingDrawing" xmlns:w10="urn:schemas-microsoft-com:office:word" xmlns:w="http://schemas.openxmlformats.org/wordprocessingml/2006/main" xmlns:w14="http://schemas.microsoft.com/office/word/2010/wordml" xmlns:w15="http://schemas.microsoft.com/office/word/2012/wordml" xmlns:w16cid="http://schemas.microsoft.com/office/word/2016/wordml/cid" xmlns:w16se="http://schemas.microsoft.com/office/word/2015/wordml/symex" xmlns:wpg="http://schemas.microsoft.com/office/word/2010/wordprocessingGroup" xmlns:wpi="http://schemas.microsoft.com/office/word/2010/wordprocessingInk" xmlns:wne="http://schemas.microsoft.com/office/word/2006/wordml" xmlns:wps="http://schemas.microsoft.com/office/word/2010/wordprocessingShape" mc:Ignorable="w14 w15 w16se w16cid wp14">
   <w:body>
     <w:p>
       <w:pPr>
@@ -1711,15 +1711,110 @@
           <w:szCs w:val="24"/>
         </w:rPr>
       </w:pPr>
+    </w:p>
+    <w:p>
+      <w:pPr>
+        <w:pStyle w:val="BodyText"/>
+        <w:rPr>
+          <w:rFonts w:ascii="Times New Roman" w:hAnsi="Times New Roman" w:cs="Times New Roman"/>
+        </w:rPr>
+      </w:pPr>
       <w:r>
         <w:rPr>
           <w:noProof/>
         </w:rPr>
         <w:lastRenderedPageBreak/>
+        <mc:AlternateContent>
+          <mc:Choice Requires="wps">
+            <w:drawing>
+              <wp:anchor distT="0" distB="0" distL="114300" distR="114300" simplePos="0" relativeHeight="251659264" behindDoc="0" locked="0" layoutInCell="1" allowOverlap="1" wp14:anchorId="785BB81A" wp14:editId="44C87497">
+                <wp:simplePos x="0" y="0"/>
+                <wp:positionH relativeFrom="column">
+                  <wp:posOffset>4137949</wp:posOffset>
+                </wp:positionH>
+                <wp:positionV relativeFrom="paragraph">
+                  <wp:posOffset>5521581</wp:posOffset>
+                </wp:positionV>
+                <wp:extent cx="439838" cy="358815"/>
+                <wp:effectExtent l="0" t="0" r="17780" b="9525"/>
+                <wp:wrapNone/>
+                <wp:docPr id="2" name="Text Box 2"/>
+                <wp:cNvGraphicFramePr/>
+                <a:graphic xmlns:a="http://schemas.openxmlformats.org/drawingml/2006/main">
+                  <a:graphicData uri="http://schemas.microsoft.com/office/word/2010/wordprocessingShape">
+                    <wps:wsp>
+                      <wps:cNvSpPr txBox="1"/>
+                      <wps:spPr>
+                        <a:xfrm>
+                          <a:off x="0" y="0"/>
+                          <a:ext cx="439838" cy="358815"/>
+                        </a:xfrm>
+                        <a:prstGeom prst="rect">
+                          <a:avLst/>
+                        </a:prstGeom>
+                        <a:solidFill>
+                          <a:schemeClr val="lt1"/>
+                        </a:solidFill>
+                        <a:ln w="6350">
+                          <a:solidFill>
+                            <a:prstClr val="black"/>
+                          </a:solidFill>
+                        </a:ln>
+                      </wps:spPr>
+                      <wps:txbx>
+                        <w:txbxContent>
+                          <w:p>
+                            <w:bookmarkStart w:id="2" w:name="_GoBack"/>
+                            <w:bookmarkEnd w:id="2"/>
+                          </w:p>
+                        </w:txbxContent>
+                      </wps:txbx>
+                      <wps:bodyPr rot="0" spcFirstLastPara="0" vertOverflow="overflow" horzOverflow="overflow" vert="horz" wrap="square" lIns="91440" tIns="45720" rIns="91440" bIns="45720" numCol="1" spcCol="0" rtlCol="0" fromWordArt="0" anchor="t" anchorCtr="0" forceAA="0" compatLnSpc="1">
+                        <a:prstTxWarp prst="textNoShape">
+                          <a:avLst/>
+                        </a:prstTxWarp>
+                        <a:noAutofit/>
+                      </wps:bodyPr>
+                    </wps:wsp>
+                  </a:graphicData>
+                </a:graphic>
+                <wp14:sizeRelH relativeFrom="margin">
+                  <wp14:pctWidth>0</wp14:pctWidth>
+                </wp14:sizeRelH>
+                <wp14:sizeRelV relativeFrom="margin">
+                  <wp14:pctHeight>0</wp14:pctHeight>
+                </wp14:sizeRelV>
+              </wp:anchor>
+            </w:drawing>
+          </mc:Choice>
+          <mc:Fallback>
+            <w:pict>
+              <v:shapetype w14:anchorId="785BB81A" id="_x0000_t202" coordsize="21600,21600" o:spt="202" path="m,l,21600r21600,l21600,xe">
+                <v:stroke joinstyle="miter"/>
+                <v:path gradientshapeok="t" o:connecttype="rect"/>
+              </v:shapetype>
+              <v:shape id="Text Box 2" o:spid="_x0000_s1026" type="#_x0000_t202" style="position:absolute;margin-left:325.8pt;margin-top:434.75pt;width:34.65pt;height:28.25pt;z-index:251659264;visibility:visible;mso-wrap-style:square;mso-width-percent:0;mso-height-percent:0;mso-wrap-distance-left:9pt;mso-wrap-distance-top:0;mso-wrap-distance-right:9pt;mso-wrap-distance-bottom:0;mso-position-horizontal:absolute;mso-position-horizontal-relative:text;mso-position-vertical:absolute;mso-position-vertical-relative:text;mso-width-percent:0;mso-height-percent:0;mso-width-relative:margin;mso-height-relative:margin;v-text-anchor:top" o:gfxdata="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" fillcolor="white [3201]" strokeweight=".5pt">
+                <v:textbox>
+                  <w:txbxContent>
+                    <w:p>
+                      <w:bookmarkStart w:id="3" w:name="_GoBack"/>
+                      <w:bookmarkEnd w:id="3"/>
+                    </w:p>
+                  </w:txbxContent>
+                </v:textbox>
+              </v:shape>
+            </w:pict>
+          </mc:Fallback>
+        </mc:AlternateContent>
+      </w:r>
+      <w:r>
+        <w:rPr>
+          <w:noProof/>
+        </w:rPr>
         <w:drawing>
-          <wp:inline distT="0" distB="0" distL="0" distR="0" wp14:anchorId="3F56B27E" wp14:editId="3CE4CF32">
+          <wp:inline distT="0" distB="0" distL="0" distR="0" wp14:anchorId="4F44CAFD" wp14:editId="6F6AA986">
             <wp:extent cx="12091916" cy="7232650"/>
-            <wp:effectExtent l="0" t="0" r="5080" b="6350"/>
+            <wp:effectExtent l="0" t="0" r="0" b="0"/>
             <wp:docPr id="1" name="Picture 1"/>
             <wp:cNvGraphicFramePr>
               <a:graphicFrameLocks xmlns:a="http://schemas.openxmlformats.org/drawingml/2006/main" noChangeAspect="1"/>
@@ -1756,14 +1851,6 @@
     <w:p>
       <w:pPr>
         <w:pStyle w:val="BodyText"/>
-        <w:rPr>
-          <w:rFonts w:ascii="Times New Roman" w:hAnsi="Times New Roman" w:cs="Times New Roman"/>
-        </w:rPr>
-      </w:pPr>
-    </w:p>
-    <w:p>
-      <w:pPr>
-        <w:pStyle w:val="BodyText"/>
         <w:spacing w:after="0" w:line="240" w:lineRule="auto"/>
         <w:jc w:val="center"/>
         <w:rPr>
@@ -1777,6 +1864,7 @@
           <w:rFonts w:ascii="Times New Roman" w:hAnsi="Times New Roman" w:cs="Times New Roman"/>
           <w:noProof/>
         </w:rPr>
+        <w:lastRenderedPageBreak/>
         <w:drawing>
           <wp:inline distT="0" distB="0" distL="0" distR="0" wp14:anchorId="44F3BB2D" wp14:editId="53FCA3D5">
             <wp:extent cx="8591550" cy="6581776"/>
@@ -7434,6 +7522,26 @@
               <w:t xml:space="preserve">This is a follow up to No escape. </w:t>
             </w:r>
             <w:proofErr w:type="spellStart"/>
+            <w:r>
+              <w:rPr>
+                <w:rFonts w:ascii="Times New Roman" w:eastAsia="Times New Roman" w:hAnsi="Times New Roman" w:cs="Times New Roman"/>
+                <w:sz w:val="24"/>
+                <w:szCs w:val="24"/>
+                <w:highlight w:val="yellow"/>
+              </w:rPr>
+              <w:t>Its</w:t>
+            </w:r>
+            <w:proofErr w:type="spellEnd"/>
+            <w:r>
+              <w:rPr>
+                <w:rFonts w:ascii="Times New Roman" w:eastAsia="Times New Roman" w:hAnsi="Times New Roman" w:cs="Times New Roman"/>
+                <w:sz w:val="24"/>
+                <w:szCs w:val="24"/>
+                <w:highlight w:val="yellow"/>
+              </w:rPr>
+              <w:t xml:space="preserve"> really dark in the room, you </w:t>
+            </w:r>
+            <w:proofErr w:type="spellStart"/>
             <w:proofErr w:type="gramStart"/>
             <w:r>
               <w:rPr>
@@ -7442,30 +7550,10 @@
                 <w:szCs w:val="24"/>
                 <w:highlight w:val="yellow"/>
               </w:rPr>
-              <w:t>Its</w:t>
+              <w:t>cant</w:t>
             </w:r>
             <w:proofErr w:type="spellEnd"/>
             <w:proofErr w:type="gramEnd"/>
-            <w:r>
-              <w:rPr>
-                <w:rFonts w:ascii="Times New Roman" w:eastAsia="Times New Roman" w:hAnsi="Times New Roman" w:cs="Times New Roman"/>
-                <w:sz w:val="24"/>
-                <w:szCs w:val="24"/>
-                <w:highlight w:val="yellow"/>
-              </w:rPr>
-              <w:t xml:space="preserve"> really dark in the room, you </w:t>
-            </w:r>
-            <w:proofErr w:type="spellStart"/>
-            <w:r>
-              <w:rPr>
-                <w:rFonts w:ascii="Times New Roman" w:eastAsia="Times New Roman" w:hAnsi="Times New Roman" w:cs="Times New Roman"/>
-                <w:sz w:val="24"/>
-                <w:szCs w:val="24"/>
-                <w:highlight w:val="yellow"/>
-              </w:rPr>
-              <w:t>cant</w:t>
-            </w:r>
-            <w:proofErr w:type="spellEnd"/>
             <w:r>
               <w:rPr>
                 <w:rFonts w:ascii="Times New Roman" w:eastAsia="Times New Roman" w:hAnsi="Times New Roman" w:cs="Times New Roman"/>
@@ -12053,8 +12141,6 @@
               </w:rPr>
               <w:t>Blanket</w:t>
             </w:r>
-            <w:bookmarkStart w:id="2" w:name="_GoBack"/>
-            <w:bookmarkEnd w:id="2"/>
           </w:p>
         </w:tc>
         <w:tc>
@@ -23253,7 +23339,7 @@
 </file>
 
 <file path=word/endnotes.xml><?xml version="1.0" encoding="utf-8"?>
-<w:endnotes xmlns:wpc="http://schemas.microsoft.com/office/word/2010/wordprocessingCanvas" xmlns:cx="http://schemas.microsoft.com/office/drawing/2014/chartex" xmlns:cx1="http://schemas.microsoft.com/office/drawing/2015/9/8/chartex" xmlns:mc="http://schemas.openxmlformats.org/markup-compatibility/2006" xmlns:o="urn:schemas-microsoft-com:office:office" xmlns:r="http://schemas.openxmlformats.org/officeDocument/2006/relationships" xmlns:m="http://schemas.openxmlformats.org/officeDocument/2006/math" xmlns:v="urn:schemas-microsoft-com:vml" xmlns:wp14="http://schemas.microsoft.com/office/word/2010/wordprocessingDrawing" xmlns:wp="http://schemas.openxmlformats.org/drawingml/2006/wordprocessingDrawing" xmlns:w10="urn:schemas-microsoft-com:office:word" xmlns:w="http://schemas.openxmlformats.org/wordprocessingml/2006/main" xmlns:w14="http://schemas.microsoft.com/office/word/2010/wordml" xmlns:w15="http://schemas.microsoft.com/office/word/2012/wordml" xmlns:w16se="http://schemas.microsoft.com/office/word/2015/wordml/symex" xmlns:wpg="http://schemas.microsoft.com/office/word/2010/wordprocessingGroup" xmlns:wpi="http://schemas.microsoft.com/office/word/2010/wordprocessingInk" xmlns:wne="http://schemas.microsoft.com/office/word/2006/wordml" xmlns:wps="http://schemas.microsoft.com/office/word/2010/wordprocessingShape" mc:Ignorable="w14 w15 w16se wp14">
+<w:endnotes xmlns:wpc="http://schemas.microsoft.com/office/word/2010/wordprocessingCanvas" xmlns:cx="http://schemas.microsoft.com/office/drawing/2014/chartex" xmlns:cx1="http://schemas.microsoft.com/office/drawing/2015/9/8/chartex" xmlns:cx2="http://schemas.microsoft.com/office/drawing/2015/10/21/chartex" xmlns:cx3="http://schemas.microsoft.com/office/drawing/2016/5/9/chartex" xmlns:cx4="http://schemas.microsoft.com/office/drawing/2016/5/10/chartex" xmlns:cx5="http://schemas.microsoft.com/office/drawing/2016/5/11/chartex" xmlns:cx6="http://schemas.microsoft.com/office/drawing/2016/5/12/chartex" xmlns:cx7="http://schemas.microsoft.com/office/drawing/2016/5/13/chartex" xmlns:cx8="http://schemas.microsoft.com/office/drawing/2016/5/14/chartex" xmlns:mc="http://schemas.openxmlformats.org/markup-compatibility/2006" xmlns:aink="http://schemas.microsoft.com/office/drawing/2016/ink" xmlns:am3d="http://schemas.microsoft.com/office/drawing/2017/model3d" xmlns:o="urn:schemas-microsoft-com:office:office" xmlns:r="http://schemas.openxmlformats.org/officeDocument/2006/relationships" xmlns:m="http://schemas.openxmlformats.org/officeDocument/2006/math" xmlns:v="urn:schemas-microsoft-com:vml" xmlns:wp14="http://schemas.microsoft.com/office/word/2010/wordprocessingDrawing" xmlns:wp="http://schemas.openxmlformats.org/drawingml/2006/wordprocessingDrawing" xmlns:w10="urn:schemas-microsoft-com:office:word" xmlns:w="http://schemas.openxmlformats.org/wordprocessingml/2006/main" xmlns:w14="http://schemas.microsoft.com/office/word/2010/wordml" xmlns:w15="http://schemas.microsoft.com/office/word/2012/wordml" xmlns:w16cid="http://schemas.microsoft.com/office/word/2016/wordml/cid" xmlns:w16se="http://schemas.microsoft.com/office/word/2015/wordml/symex" xmlns:wpg="http://schemas.microsoft.com/office/word/2010/wordprocessingGroup" xmlns:wpi="http://schemas.microsoft.com/office/word/2010/wordprocessingInk" xmlns:wne="http://schemas.microsoft.com/office/word/2006/wordml" xmlns:wps="http://schemas.microsoft.com/office/word/2010/wordprocessingShape" mc:Ignorable="w14 w15 w16se w16cid wp14">
   <w:endnote w:type="separator" w:id="-1">
     <w:p>
       <w:pPr>
@@ -23285,7 +23371,7 @@
 </file>
 
 <file path=word/footer1.xml><?xml version="1.0" encoding="utf-8"?>
-<w:ftr xmlns:wpc="http://schemas.microsoft.com/office/word/2010/wordprocessingCanvas" xmlns:cx="http://schemas.microsoft.com/office/drawing/2014/chartex" xmlns:cx1="http://schemas.microsoft.com/office/drawing/2015/9/8/chartex" xmlns:mc="http://schemas.openxmlformats.org/markup-compatibility/2006" xmlns:o="urn:schemas-microsoft-com:office:office" xmlns:r="http://schemas.openxmlformats.org/officeDocument/2006/relationships" xmlns:m="http://schemas.openxmlformats.org/officeDocument/2006/math" xmlns:v="urn:schemas-microsoft-com:vml" xmlns:wp14="http://schemas.microsoft.com/office/word/2010/wordprocessingDrawing" xmlns:wp="http://schemas.openxmlformats.org/drawingml/2006/wordprocessingDrawing" xmlns:w10="urn:schemas-microsoft-com:office:word" xmlns:w="http://schemas.openxmlformats.org/wordprocessingml/2006/main" xmlns:w14="http://schemas.microsoft.com/office/word/2010/wordml" xmlns:w15="http://schemas.microsoft.com/office/word/2012/wordml" xmlns:w16se="http://schemas.microsoft.com/office/word/2015/wordml/symex" xmlns:wpg="http://schemas.microsoft.com/office/word/2010/wordprocessingGroup" xmlns:wpi="http://schemas.microsoft.com/office/word/2010/wordprocessingInk" xmlns:wne="http://schemas.microsoft.com/office/word/2006/wordml" xmlns:wps="http://schemas.microsoft.com/office/word/2010/wordprocessingShape" mc:Ignorable="w14 w15 w16se wp14">
+<w:ftr xmlns:wpc="http://schemas.microsoft.com/office/word/2010/wordprocessingCanvas" xmlns:cx="http://schemas.microsoft.com/office/drawing/2014/chartex" xmlns:cx1="http://schemas.microsoft.com/office/drawing/2015/9/8/chartex" xmlns:cx2="http://schemas.microsoft.com/office/drawing/2015/10/21/chartex" xmlns:cx3="http://schemas.microsoft.com/office/drawing/2016/5/9/chartex" xmlns:cx4="http://schemas.microsoft.com/office/drawing/2016/5/10/chartex" xmlns:cx5="http://schemas.microsoft.com/office/drawing/2016/5/11/chartex" xmlns:cx6="http://schemas.microsoft.com/office/drawing/2016/5/12/chartex" xmlns:cx7="http://schemas.microsoft.com/office/drawing/2016/5/13/chartex" xmlns:cx8="http://schemas.microsoft.com/office/drawing/2016/5/14/chartex" xmlns:mc="http://schemas.openxmlformats.org/markup-compatibility/2006" xmlns:aink="http://schemas.microsoft.com/office/drawing/2016/ink" xmlns:am3d="http://schemas.microsoft.com/office/drawing/2017/model3d" xmlns:o="urn:schemas-microsoft-com:office:office" xmlns:r="http://schemas.openxmlformats.org/officeDocument/2006/relationships" xmlns:m="http://schemas.openxmlformats.org/officeDocument/2006/math" xmlns:v="urn:schemas-microsoft-com:vml" xmlns:wp14="http://schemas.microsoft.com/office/word/2010/wordprocessingDrawing" xmlns:wp="http://schemas.openxmlformats.org/drawingml/2006/wordprocessingDrawing" xmlns:w10="urn:schemas-microsoft-com:office:word" xmlns:w="http://schemas.openxmlformats.org/wordprocessingml/2006/main" xmlns:w14="http://schemas.microsoft.com/office/word/2010/wordml" xmlns:w15="http://schemas.microsoft.com/office/word/2012/wordml" xmlns:w16cid="http://schemas.microsoft.com/office/word/2016/wordml/cid" xmlns:w16se="http://schemas.microsoft.com/office/word/2015/wordml/symex" xmlns:wpg="http://schemas.microsoft.com/office/word/2010/wordprocessingGroup" xmlns:wpi="http://schemas.microsoft.com/office/word/2010/wordprocessingInk" xmlns:wne="http://schemas.microsoft.com/office/word/2006/wordml" xmlns:wps="http://schemas.microsoft.com/office/word/2010/wordprocessingShape" mc:Ignorable="w14 w15 w16se w16cid wp14">
   <w:p>
     <w:pPr>
       <w:pStyle w:val="Footer"/>
@@ -23372,7 +23458,7 @@
             </wp:anchor>
           </w:drawing>
         </mc:Choice>
-        <mc:Fallback xmlns:a="http://schemas.openxmlformats.org/drawingml/2006/main" xmlns:w16cid="http://schemas.microsoft.com/office/word/2016/wordml/cid" xmlns:am3d="http://schemas.microsoft.com/office/drawing/2017/model3d" xmlns:aink="http://schemas.microsoft.com/office/drawing/2016/ink" xmlns:cx8="http://schemas.microsoft.com/office/drawing/2016/5/14/chartex" xmlns:cx7="http://schemas.microsoft.com/office/drawing/2016/5/13/chartex" xmlns:cx6="http://schemas.microsoft.com/office/drawing/2016/5/12/chartex" xmlns:cx5="http://schemas.microsoft.com/office/drawing/2016/5/11/chartex" xmlns:cx4="http://schemas.microsoft.com/office/drawing/2016/5/10/chartex" xmlns:cx3="http://schemas.microsoft.com/office/drawing/2016/5/9/chartex" xmlns:cx2="http://schemas.microsoft.com/office/drawing/2015/10/21/chartex">
+        <mc:Fallback xmlns:a="http://schemas.openxmlformats.org/drawingml/2006/main">
           <w:pict>
             <v:rect id="Rectangle 452" style="position:absolute;margin-left:0;margin-top:0;width:579.9pt;height:750.3pt;z-index:251658240;visibility:visible;mso-wrap-style:square;mso-width-percent:950;mso-height-percent:950;mso-wrap-distance-left:9pt;mso-wrap-distance-top:0;mso-wrap-distance-right:9pt;mso-wrap-distance-bottom:0;mso-position-horizontal:center;mso-position-horizontal-relative:page;mso-position-vertical:center;mso-position-vertical-relative:page;mso-width-percent:950;mso-height-percent:950;mso-width-relative:page;mso-height-relative:page;v-text-anchor:middle" o:spid="_x0000_s1026" filled="f" strokecolor="#938953 [1614]" strokeweight="1.25pt" w14:anchorId="6C6F2FCF" o:gfxdata="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">
               <w10:wrap anchorx="page" anchory="page"/>
@@ -23460,7 +23546,7 @@
 </file>
 
 <file path=word/footer2.xml><?xml version="1.0" encoding="utf-8"?>
-<w:ftr xmlns:wpc="http://schemas.microsoft.com/office/word/2010/wordprocessingCanvas" xmlns:cx="http://schemas.microsoft.com/office/drawing/2014/chartex" xmlns:cx1="http://schemas.microsoft.com/office/drawing/2015/9/8/chartex" xmlns:mc="http://schemas.openxmlformats.org/markup-compatibility/2006" xmlns:o="urn:schemas-microsoft-com:office:office" xmlns:r="http://schemas.openxmlformats.org/officeDocument/2006/relationships" xmlns:m="http://schemas.openxmlformats.org/officeDocument/2006/math" xmlns:v="urn:schemas-microsoft-com:vml" xmlns:wp14="http://schemas.microsoft.com/office/word/2010/wordprocessingDrawing" xmlns:wp="http://schemas.openxmlformats.org/drawingml/2006/wordprocessingDrawing" xmlns:w10="urn:schemas-microsoft-com:office:word" xmlns:w="http://schemas.openxmlformats.org/wordprocessingml/2006/main" xmlns:w14="http://schemas.microsoft.com/office/word/2010/wordml" xmlns:w15="http://schemas.microsoft.com/office/word/2012/wordml" xmlns:w16se="http://schemas.microsoft.com/office/word/2015/wordml/symex" xmlns:wpg="http://schemas.microsoft.com/office/word/2010/wordprocessingGroup" xmlns:wpi="http://schemas.microsoft.com/office/word/2010/wordprocessingInk" xmlns:wne="http://schemas.microsoft.com/office/word/2006/wordml" xmlns:wps="http://schemas.microsoft.com/office/word/2010/wordprocessingShape" mc:Ignorable="w14 w15 w16se wp14">
+<w:ftr xmlns:wpc="http://schemas.microsoft.com/office/word/2010/wordprocessingCanvas" xmlns:cx="http://schemas.microsoft.com/office/drawing/2014/chartex" xmlns:cx1="http://schemas.microsoft.com/office/drawing/2015/9/8/chartex" xmlns:cx2="http://schemas.microsoft.com/office/drawing/2015/10/21/chartex" xmlns:cx3="http://schemas.microsoft.com/office/drawing/2016/5/9/chartex" xmlns:cx4="http://schemas.microsoft.com/office/drawing/2016/5/10/chartex" xmlns:cx5="http://schemas.microsoft.com/office/drawing/2016/5/11/chartex" xmlns:cx6="http://schemas.microsoft.com/office/drawing/2016/5/12/chartex" xmlns:cx7="http://schemas.microsoft.com/office/drawing/2016/5/13/chartex" xmlns:cx8="http://schemas.microsoft.com/office/drawing/2016/5/14/chartex" xmlns:mc="http://schemas.openxmlformats.org/markup-compatibility/2006" xmlns:aink="http://schemas.microsoft.com/office/drawing/2016/ink" xmlns:am3d="http://schemas.microsoft.com/office/drawing/2017/model3d" xmlns:o="urn:schemas-microsoft-com:office:office" xmlns:r="http://schemas.openxmlformats.org/officeDocument/2006/relationships" xmlns:m="http://schemas.openxmlformats.org/officeDocument/2006/math" xmlns:v="urn:schemas-microsoft-com:vml" xmlns:wp14="http://schemas.microsoft.com/office/word/2010/wordprocessingDrawing" xmlns:wp="http://schemas.openxmlformats.org/drawingml/2006/wordprocessingDrawing" xmlns:w10="urn:schemas-microsoft-com:office:word" xmlns:w="http://schemas.openxmlformats.org/wordprocessingml/2006/main" xmlns:w14="http://schemas.microsoft.com/office/word/2010/wordml" xmlns:w15="http://schemas.microsoft.com/office/word/2012/wordml" xmlns:w16cid="http://schemas.microsoft.com/office/word/2016/wordml/cid" xmlns:w16se="http://schemas.microsoft.com/office/word/2015/wordml/symex" xmlns:wpg="http://schemas.microsoft.com/office/word/2010/wordprocessingGroup" xmlns:wpi="http://schemas.microsoft.com/office/word/2010/wordprocessingInk" xmlns:wne="http://schemas.microsoft.com/office/word/2006/wordml" xmlns:wps="http://schemas.microsoft.com/office/word/2010/wordprocessingShape" mc:Ignorable="w14 w15 w16se w16cid wp14">
   <w:p>
     <w:pPr>
       <w:pStyle w:val="Footer"/>
@@ -23473,7 +23559,7 @@
 </file>
 
 <file path=word/footnotes.xml><?xml version="1.0" encoding="utf-8"?>
-<w:footnotes xmlns:wpc="http://schemas.microsoft.com/office/word/2010/wordprocessingCanvas" xmlns:cx="http://schemas.microsoft.com/office/drawing/2014/chartex" xmlns:cx1="http://schemas.microsoft.com/office/drawing/2015/9/8/chartex" xmlns:mc="http://schemas.openxmlformats.org/markup-compatibility/2006" xmlns:o="urn:schemas-microsoft-com:office:office" xmlns:r="http://schemas.openxmlformats.org/officeDocument/2006/relationships" xmlns:m="http://schemas.openxmlformats.org/officeDocument/2006/math" xmlns:v="urn:schemas-microsoft-com:vml" xmlns:wp14="http://schemas.microsoft.com/office/word/2010/wordprocessingDrawing" xmlns:wp="http://schemas.openxmlformats.org/drawingml/2006/wordprocessingDrawing" xmlns:w10="urn:schemas-microsoft-com:office:word" xmlns:w="http://schemas.openxmlformats.org/wordprocessingml/2006/main" xmlns:w14="http://schemas.microsoft.com/office/word/2010/wordml" xmlns:w15="http://schemas.microsoft.com/office/word/2012/wordml" xmlns:w16se="http://schemas.microsoft.com/office/word/2015/wordml/symex" xmlns:wpg="http://schemas.microsoft.com/office/word/2010/wordprocessingGroup" xmlns:wpi="http://schemas.microsoft.com/office/word/2010/wordprocessingInk" xmlns:wne="http://schemas.microsoft.com/office/word/2006/wordml" xmlns:wps="http://schemas.microsoft.com/office/word/2010/wordprocessingShape" mc:Ignorable="w14 w15 w16se wp14">
+<w:footnotes xmlns:wpc="http://schemas.microsoft.com/office/word/2010/wordprocessingCanvas" xmlns:cx="http://schemas.microsoft.com/office/drawing/2014/chartex" xmlns:cx1="http://schemas.microsoft.com/office/drawing/2015/9/8/chartex" xmlns:cx2="http://schemas.microsoft.com/office/drawing/2015/10/21/chartex" xmlns:cx3="http://schemas.microsoft.com/office/drawing/2016/5/9/chartex" xmlns:cx4="http://schemas.microsoft.com/office/drawing/2016/5/10/chartex" xmlns:cx5="http://schemas.microsoft.com/office/drawing/2016/5/11/chartex" xmlns:cx6="http://schemas.microsoft.com/office/drawing/2016/5/12/chartex" xmlns:cx7="http://schemas.microsoft.com/office/drawing/2016/5/13/chartex" xmlns:cx8="http://schemas.microsoft.com/office/drawing/2016/5/14/chartex" xmlns:mc="http://schemas.openxmlformats.org/markup-compatibility/2006" xmlns:aink="http://schemas.microsoft.com/office/drawing/2016/ink" xmlns:am3d="http://schemas.microsoft.com/office/drawing/2017/model3d" xmlns:o="urn:schemas-microsoft-com:office:office" xmlns:r="http://schemas.openxmlformats.org/officeDocument/2006/relationships" xmlns:m="http://schemas.openxmlformats.org/officeDocument/2006/math" xmlns:v="urn:schemas-microsoft-com:vml" xmlns:wp14="http://schemas.microsoft.com/office/word/2010/wordprocessingDrawing" xmlns:wp="http://schemas.openxmlformats.org/drawingml/2006/wordprocessingDrawing" xmlns:w10="urn:schemas-microsoft-com:office:word" xmlns:w="http://schemas.openxmlformats.org/wordprocessingml/2006/main" xmlns:w14="http://schemas.microsoft.com/office/word/2010/wordml" xmlns:w15="http://schemas.microsoft.com/office/word/2012/wordml" xmlns:w16cid="http://schemas.microsoft.com/office/word/2016/wordml/cid" xmlns:w16se="http://schemas.microsoft.com/office/word/2015/wordml/symex" xmlns:wpg="http://schemas.microsoft.com/office/word/2010/wordprocessingGroup" xmlns:wpi="http://schemas.microsoft.com/office/word/2010/wordprocessingInk" xmlns:wne="http://schemas.microsoft.com/office/word/2006/wordml" xmlns:wps="http://schemas.microsoft.com/office/word/2010/wordprocessingShape" mc:Ignorable="w14 w15 w16se w16cid wp14">
   <w:footnote w:type="separator" w:id="-1">
     <w:p>
       <w:pPr>
@@ -23505,7 +23591,7 @@
 </file>
 
 <file path=word/header1.xml><?xml version="1.0" encoding="utf-8"?>
-<w:hdr xmlns:wpc="http://schemas.microsoft.com/office/word/2010/wordprocessingCanvas" xmlns:cx="http://schemas.microsoft.com/office/drawing/2014/chartex" xmlns:cx1="http://schemas.microsoft.com/office/drawing/2015/9/8/chartex" xmlns:mc="http://schemas.openxmlformats.org/markup-compatibility/2006" xmlns:o="urn:schemas-microsoft-com:office:office" xmlns:r="http://schemas.openxmlformats.org/officeDocument/2006/relationships" xmlns:m="http://schemas.openxmlformats.org/officeDocument/2006/math" xmlns:v="urn:schemas-microsoft-com:vml" xmlns:wp14="http://schemas.microsoft.com/office/word/2010/wordprocessingDrawing" xmlns:wp="http://schemas.openxmlformats.org/drawingml/2006/wordprocessingDrawing" xmlns:w10="urn:schemas-microsoft-com:office:word" xmlns:w="http://schemas.openxmlformats.org/wordprocessingml/2006/main" xmlns:w14="http://schemas.microsoft.com/office/word/2010/wordml" xmlns:w15="http://schemas.microsoft.com/office/word/2012/wordml" xmlns:w16se="http://schemas.microsoft.com/office/word/2015/wordml/symex" xmlns:wpg="http://schemas.microsoft.com/office/word/2010/wordprocessingGroup" xmlns:wpi="http://schemas.microsoft.com/office/word/2010/wordprocessingInk" xmlns:wne="http://schemas.microsoft.com/office/word/2006/wordml" xmlns:wps="http://schemas.microsoft.com/office/word/2010/wordprocessingShape" mc:Ignorable="w14 w15 w16se wp14">
+<w:hdr xmlns:wpc="http://schemas.microsoft.com/office/word/2010/wordprocessingCanvas" xmlns:cx="http://schemas.microsoft.com/office/drawing/2014/chartex" xmlns:cx1="http://schemas.microsoft.com/office/drawing/2015/9/8/chartex" xmlns:cx2="http://schemas.microsoft.com/office/drawing/2015/10/21/chartex" xmlns:cx3="http://schemas.microsoft.com/office/drawing/2016/5/9/chartex" xmlns:cx4="http://schemas.microsoft.com/office/drawing/2016/5/10/chartex" xmlns:cx5="http://schemas.microsoft.com/office/drawing/2016/5/11/chartex" xmlns:cx6="http://schemas.microsoft.com/office/drawing/2016/5/12/chartex" xmlns:cx7="http://schemas.microsoft.com/office/drawing/2016/5/13/chartex" xmlns:cx8="http://schemas.microsoft.com/office/drawing/2016/5/14/chartex" xmlns:mc="http://schemas.openxmlformats.org/markup-compatibility/2006" xmlns:aink="http://schemas.microsoft.com/office/drawing/2016/ink" xmlns:am3d="http://schemas.microsoft.com/office/drawing/2017/model3d" xmlns:o="urn:schemas-microsoft-com:office:office" xmlns:r="http://schemas.openxmlformats.org/officeDocument/2006/relationships" xmlns:m="http://schemas.openxmlformats.org/officeDocument/2006/math" xmlns:v="urn:schemas-microsoft-com:vml" xmlns:wp14="http://schemas.microsoft.com/office/word/2010/wordprocessingDrawing" xmlns:wp="http://schemas.openxmlformats.org/drawingml/2006/wordprocessingDrawing" xmlns:w10="urn:schemas-microsoft-com:office:word" xmlns:w="http://schemas.openxmlformats.org/wordprocessingml/2006/main" xmlns:w14="http://schemas.microsoft.com/office/word/2010/wordml" xmlns:w15="http://schemas.microsoft.com/office/word/2012/wordml" xmlns:w16cid="http://schemas.microsoft.com/office/word/2016/wordml/cid" xmlns:w16se="http://schemas.microsoft.com/office/word/2015/wordml/symex" xmlns:wpg="http://schemas.microsoft.com/office/word/2010/wordprocessingGroup" xmlns:wpi="http://schemas.microsoft.com/office/word/2010/wordprocessingInk" xmlns:wne="http://schemas.microsoft.com/office/word/2006/wordml" xmlns:wps="http://schemas.microsoft.com/office/word/2010/wordprocessingShape" mc:Ignorable="w14 w15 w16se w16cid wp14">
   <w:tbl>
     <w:tblPr>
       <w:tblW w:w="0" w:type="auto"/>
@@ -23563,7 +23649,7 @@
 </file>
 
 <file path=word/numbering.xml><?xml version="1.0" encoding="utf-8"?>
-<w:numbering xmlns:wpc="http://schemas.microsoft.com/office/word/2010/wordprocessingCanvas" xmlns:cx="http://schemas.microsoft.com/office/drawing/2014/chartex" xmlns:cx1="http://schemas.microsoft.com/office/drawing/2015/9/8/chartex" xmlns:mc="http://schemas.openxmlformats.org/markup-compatibility/2006" xmlns:o="urn:schemas-microsoft-com:office:office" xmlns:r="http://schemas.openxmlformats.org/officeDocument/2006/relationships" xmlns:m="http://schemas.openxmlformats.org/officeDocument/2006/math" xmlns:v="urn:schemas-microsoft-com:vml" xmlns:wp14="http://schemas.microsoft.com/office/word/2010/wordprocessingDrawing" xmlns:wp="http://schemas.openxmlformats.org/drawingml/2006/wordprocessingDrawing" xmlns:w10="urn:schemas-microsoft-com:office:word" xmlns:w="http://schemas.openxmlformats.org/wordprocessingml/2006/main" xmlns:w14="http://schemas.microsoft.com/office/word/2010/wordml" xmlns:w15="http://schemas.microsoft.com/office/word/2012/wordml" xmlns:w16se="http://schemas.microsoft.com/office/word/2015/wordml/symex" xmlns:wpg="http://schemas.microsoft.com/office/word/2010/wordprocessingGroup" xmlns:wpi="http://schemas.microsoft.com/office/word/2010/wordprocessingInk" xmlns:wne="http://schemas.microsoft.com/office/word/2006/wordml" xmlns:wps="http://schemas.microsoft.com/office/word/2010/wordprocessingShape" mc:Ignorable="w14 w15 w16se wp14">
+<w:numbering xmlns:wpc="http://schemas.microsoft.com/office/word/2010/wordprocessingCanvas" xmlns:cx="http://schemas.microsoft.com/office/drawing/2014/chartex" xmlns:cx1="http://schemas.microsoft.com/office/drawing/2015/9/8/chartex" xmlns:cx2="http://schemas.microsoft.com/office/drawing/2015/10/21/chartex" xmlns:cx3="http://schemas.microsoft.com/office/drawing/2016/5/9/chartex" xmlns:cx4="http://schemas.microsoft.com/office/drawing/2016/5/10/chartex" xmlns:cx5="http://schemas.microsoft.com/office/drawing/2016/5/11/chartex" xmlns:cx6="http://schemas.microsoft.com/office/drawing/2016/5/12/chartex" xmlns:cx7="http://schemas.microsoft.com/office/drawing/2016/5/13/chartex" xmlns:cx8="http://schemas.microsoft.com/office/drawing/2016/5/14/chartex" xmlns:mc="http://schemas.openxmlformats.org/markup-compatibility/2006" xmlns:aink="http://schemas.microsoft.com/office/drawing/2016/ink" xmlns:am3d="http://schemas.microsoft.com/office/drawing/2017/model3d" xmlns:o="urn:schemas-microsoft-com:office:office" xmlns:r="http://schemas.openxmlformats.org/officeDocument/2006/relationships" xmlns:m="http://schemas.openxmlformats.org/officeDocument/2006/math" xmlns:v="urn:schemas-microsoft-com:vml" xmlns:wp14="http://schemas.microsoft.com/office/word/2010/wordprocessingDrawing" xmlns:wp="http://schemas.openxmlformats.org/drawingml/2006/wordprocessingDrawing" xmlns:w10="urn:schemas-microsoft-com:office:word" xmlns:w="http://schemas.openxmlformats.org/wordprocessingml/2006/main" xmlns:w14="http://schemas.microsoft.com/office/word/2010/wordml" xmlns:w15="http://schemas.microsoft.com/office/word/2012/wordml" xmlns:w16cid="http://schemas.microsoft.com/office/word/2016/wordml/cid" xmlns:w16se="http://schemas.microsoft.com/office/word/2015/wordml/symex" xmlns:wpg="http://schemas.microsoft.com/office/word/2010/wordprocessingGroup" xmlns:wpi="http://schemas.microsoft.com/office/word/2010/wordprocessingInk" xmlns:wne="http://schemas.microsoft.com/office/word/2006/wordml" xmlns:wps="http://schemas.microsoft.com/office/word/2010/wordprocessingShape" mc:Ignorable="w14 w15 w16se w16cid wp14">
   <w:abstractNum w:abstractNumId="0" w15:restartNumberingAfterBreak="0">
     <w:nsid w:val="FFFFFFFB"/>
     <w:multiLevelType w:val="multilevel"/>
@@ -27901,7 +27987,7 @@
 </file>
 
 <file path=word/styles.xml><?xml version="1.0" encoding="utf-8"?>
-<w:styles xmlns:mc="http://schemas.openxmlformats.org/markup-compatibility/2006" xmlns:r="http://schemas.openxmlformats.org/officeDocument/2006/relationships" xmlns:w="http://schemas.openxmlformats.org/wordprocessingml/2006/main" xmlns:w14="http://schemas.microsoft.com/office/word/2010/wordml" xmlns:w15="http://schemas.microsoft.com/office/word/2012/wordml" xmlns:w16se="http://schemas.microsoft.com/office/word/2015/wordml/symex" mc:Ignorable="w14 w15 w16se">
+<w:styles xmlns:mc="http://schemas.openxmlformats.org/markup-compatibility/2006" xmlns:r="http://schemas.openxmlformats.org/officeDocument/2006/relationships" xmlns:w="http://schemas.openxmlformats.org/wordprocessingml/2006/main" xmlns:w14="http://schemas.microsoft.com/office/word/2010/wordml" xmlns:w15="http://schemas.microsoft.com/office/word/2012/wordml" xmlns:w16cid="http://schemas.microsoft.com/office/word/2016/wordml/cid" xmlns:w16se="http://schemas.microsoft.com/office/word/2015/wordml/symex" mc:Ignorable="w14 w15 w16se w16cid">
   <w:docDefaults>
     <w:rPrDefault>
       <w:rPr>
@@ -27917,7 +28003,7 @@
       </w:pPr>
     </w:pPrDefault>
   </w:docDefaults>
-  <w:latentStyles w:defLockedState="0" w:defUIPriority="99" w:defSemiHidden="0" w:defUnhideWhenUsed="0" w:defQFormat="0" w:count="371">
+  <w:latentStyles w:defLockedState="0" w:defUIPriority="99" w:defSemiHidden="0" w:defUnhideWhenUsed="0" w:defQFormat="0" w:count="375">
     <w:lsdException w:name="Normal" w:uiPriority="0" w:qFormat="1"/>
     <w:lsdException w:name="heading 1" w:uiPriority="9" w:qFormat="1"/>
     <w:lsdException w:name="heading 2" w:semiHidden="1" w:uiPriority="9" w:unhideWhenUsed="1" w:qFormat="1"/>
@@ -28289,6 +28375,10 @@
     <w:lsdException w:name="List Table 5 Dark Accent 6" w:uiPriority="50"/>
     <w:lsdException w:name="List Table 6 Colorful Accent 6" w:uiPriority="51"/>
     <w:lsdException w:name="List Table 7 Colorful Accent 6" w:uiPriority="52"/>
+    <w:lsdException w:name="Mention" w:semiHidden="1" w:unhideWhenUsed="1"/>
+    <w:lsdException w:name="Smart Hyperlink" w:semiHidden="1" w:unhideWhenUsed="1"/>
+    <w:lsdException w:name="Hashtag" w:semiHidden="1" w:unhideWhenUsed="1"/>
+    <w:lsdException w:name="Unresolved Mention" w:semiHidden="1" w:unhideWhenUsed="1"/>
   </w:latentStyles>
   <w:style w:type="paragraph" w:default="1" w:styleId="Normal">
     <w:name w:val="Normal"/>
@@ -29739,7 +29829,7 @@
 </file>
 
 <file path=customXml/itemProps1.xml><?xml version="1.0" encoding="utf-8"?>
-<ds:datastoreItem xmlns:ds="http://schemas.openxmlformats.org/officeDocument/2006/customXml" ds:itemID="{C9C34AF3-C82F-49E1-8F53-D61AC472636A}">
+<ds:datastoreItem xmlns:ds="http://schemas.openxmlformats.org/officeDocument/2006/customXml" ds:itemID="{319D141A-9510-CD4E-B307-A64A101D6536}">
   <ds:schemaRefs>
     <ds:schemaRef ds:uri="http://schemas.openxmlformats.org/officeDocument/2006/bibliography"/>
   </ds:schemaRefs>

</xml_diff>